<commit_message>
update Lastenheft und Pflichtenheft
</commit_message>
<xml_diff>
--- a/doc/Verwaltung_Von_Seminarräumen/Lastenheft_Verwaltung_von_Seminarräumen.docx
+++ b/doc/Verwaltung_Von_Seminarräumen/Lastenheft_Verwaltung_von_Seminarräumen.docx
@@ -44,7 +44,36 @@
           <w:sz w:val="36"/>
           <w:szCs w:val="36"/>
         </w:rPr>
-        <w:t>21.03.2022</w:t>
+        <w:fldChar w:fldCharType="begin"/>
+      </w:r>
+      <w:r>
+        <w:rPr>
+          <w:sz w:val="36"/>
+          <w:szCs w:val="36"/>
+        </w:rPr>
+        <w:instrText xml:space="preserve"> TIME \@ "dd.MM.yyyy" </w:instrText>
+      </w:r>
+      <w:r>
+        <w:rPr>
+          <w:sz w:val="36"/>
+          <w:szCs w:val="36"/>
+        </w:rPr>
+        <w:fldChar w:fldCharType="separate"/>
+      </w:r>
+      <w:r>
+        <w:rPr>
+          <w:noProof/>
+          <w:sz w:val="36"/>
+          <w:szCs w:val="36"/>
+        </w:rPr>
+        <w:t>19.05.2022</w:t>
+      </w:r>
+      <w:r>
+        <w:rPr>
+          <w:sz w:val="36"/>
+          <w:szCs w:val="36"/>
+        </w:rPr>
+        <w:fldChar w:fldCharType="end"/>
       </w:r>
     </w:p>
     <w:p>
@@ -66,7 +95,14 @@
           <w:sz w:val="32"/>
           <w:szCs w:val="32"/>
         </w:rPr>
-        <w:t xml:space="preserve"> 0.3</w:t>
+        <w:t xml:space="preserve"> 0.</w:t>
+      </w:r>
+      <w:r>
+        <w:rPr>
+          <w:sz w:val="32"/>
+          <w:szCs w:val="32"/>
+        </w:rPr>
+        <w:t>5</w:t>
       </w:r>
     </w:p>
     <w:p>
@@ -690,6 +726,109 @@
           </w:p>
         </w:tc>
       </w:tr>
+      <w:tr>
+        <w:tc>
+          <w:tcPr>
+            <w:tcW w:w="2303" w:type="dxa"/>
+          </w:tcPr>
+          <w:p>
+            <w:pPr>
+              <w:rPr>
+                <w:sz w:val="20"/>
+                <w:szCs w:val="20"/>
+              </w:rPr>
+            </w:pPr>
+            <w:r>
+              <w:rPr>
+                <w:sz w:val="20"/>
+                <w:szCs w:val="20"/>
+              </w:rPr>
+              <w:t>0.5</w:t>
+            </w:r>
+          </w:p>
+        </w:tc>
+        <w:tc>
+          <w:tcPr>
+            <w:tcW w:w="2303" w:type="dxa"/>
+          </w:tcPr>
+          <w:p>
+            <w:pPr>
+              <w:rPr>
+                <w:sz w:val="20"/>
+                <w:szCs w:val="20"/>
+              </w:rPr>
+            </w:pPr>
+            <w:r>
+              <w:rPr>
+                <w:sz w:val="20"/>
+                <w:szCs w:val="20"/>
+              </w:rPr>
+              <w:t>19.05.2022</w:t>
+            </w:r>
+          </w:p>
+        </w:tc>
+        <w:tc>
+          <w:tcPr>
+            <w:tcW w:w="2303" w:type="dxa"/>
+          </w:tcPr>
+          <w:p>
+            <w:pPr>
+              <w:rPr>
+                <w:sz w:val="20"/>
+                <w:szCs w:val="20"/>
+              </w:rPr>
+            </w:pPr>
+            <w:r>
+              <w:rPr>
+                <w:sz w:val="20"/>
+                <w:szCs w:val="20"/>
+              </w:rPr>
+              <w:t>Nicklas Schwende</w:t>
+            </w:r>
+          </w:p>
+        </w:tc>
+        <w:tc>
+          <w:tcPr>
+            <w:tcW w:w="2303" w:type="dxa"/>
+          </w:tcPr>
+          <w:p>
+            <w:pPr>
+              <w:rPr>
+                <w:sz w:val="20"/>
+                <w:szCs w:val="20"/>
+              </w:rPr>
+            </w:pPr>
+            <w:r>
+              <w:rPr>
+                <w:sz w:val="20"/>
+                <w:szCs w:val="20"/>
+              </w:rPr>
+              <w:t>Nice to have Features</w:t>
+            </w:r>
+            <w:r>
+              <w:rPr>
+                <w:sz w:val="20"/>
+                <w:szCs w:val="20"/>
+              </w:rPr>
+              <w:t>,</w:t>
+            </w:r>
+            <w:r>
+              <w:rPr>
+                <w:sz w:val="20"/>
+                <w:szCs w:val="20"/>
+              </w:rPr>
+              <w:t xml:space="preserve"> welche aus dem Pflichtenheft entfernt </w:t>
+            </w:r>
+            <w:r>
+              <w:rPr>
+                <w:sz w:val="20"/>
+                <w:szCs w:val="20"/>
+              </w:rPr>
+              <w:t>wurden hinzugefügt.</w:t>
+            </w:r>
+          </w:p>
+        </w:tc>
+      </w:tr>
     </w:tbl>
     <w:p>
       <w:pPr>
@@ -1476,27 +1615,27 @@
                 <w:sz w:val="20"/>
                 <w:szCs w:val="20"/>
               </w:rPr>
-              <w:t>Überprüfung in der Datenbank, ob ein Raum besetzt ist oder nicht</w:t>
-            </w:r>
-          </w:p>
-        </w:tc>
-        <w:tc>
-          <w:tcPr>
-            <w:tcW w:w="2303" w:type="dxa"/>
-          </w:tcPr>
-          <w:p>
-            <w:pPr>
-              <w:rPr>
-                <w:sz w:val="20"/>
-                <w:szCs w:val="20"/>
-              </w:rPr>
-            </w:pPr>
-            <w:r>
-              <w:rPr>
-                <w:sz w:val="20"/>
-                <w:szCs w:val="20"/>
-              </w:rPr>
-              <w:t>Freie Räume sind hellblau, belegte sind dunkelblau hinterlegt angezeigt</w:t>
+              <w:t>Räume können gefiltert werden.</w:t>
+            </w:r>
+          </w:p>
+        </w:tc>
+        <w:tc>
+          <w:tcPr>
+            <w:tcW w:w="2303" w:type="dxa"/>
+          </w:tcPr>
+          <w:p>
+            <w:pPr>
+              <w:rPr>
+                <w:sz w:val="20"/>
+                <w:szCs w:val="20"/>
+              </w:rPr>
+            </w:pPr>
+            <w:r>
+              <w:rPr>
+                <w:sz w:val="20"/>
+                <w:szCs w:val="20"/>
+              </w:rPr>
+              <w:t>Räume können nach Raumgröße und Stundenblock gefiltert werden.</w:t>
             </w:r>
           </w:p>
         </w:tc>
@@ -1513,72 +1652,58 @@
                 <w:szCs w:val="20"/>
               </w:rPr>
             </w:pPr>
-            <w:r>
-              <w:rPr>
-                <w:sz w:val="20"/>
-                <w:szCs w:val="20"/>
-              </w:rPr>
-              <w:t>Datenbank</w:t>
-            </w:r>
-          </w:p>
-        </w:tc>
-        <w:tc>
-          <w:tcPr>
-            <w:tcW w:w="2303" w:type="dxa"/>
-          </w:tcPr>
-          <w:p>
-            <w:pPr>
-              <w:rPr>
-                <w:sz w:val="20"/>
-                <w:szCs w:val="20"/>
-              </w:rPr>
-            </w:pPr>
-            <w:r>
-              <w:rPr>
-                <w:sz w:val="20"/>
-                <w:szCs w:val="20"/>
-              </w:rPr>
-              <w:t>Verwaltung der verfügbaren Räume</w:t>
-            </w:r>
-          </w:p>
-        </w:tc>
-        <w:tc>
-          <w:tcPr>
-            <w:tcW w:w="2303" w:type="dxa"/>
-          </w:tcPr>
-          <w:p>
-            <w:pPr>
-              <w:rPr>
-                <w:sz w:val="20"/>
-                <w:szCs w:val="20"/>
-              </w:rPr>
-            </w:pPr>
-            <w:r>
-              <w:rPr>
-                <w:sz w:val="20"/>
-                <w:szCs w:val="20"/>
-              </w:rPr>
-              <w:t>Erstellung der Datenbank</w:t>
-            </w:r>
-          </w:p>
-        </w:tc>
-        <w:tc>
-          <w:tcPr>
-            <w:tcW w:w="2303" w:type="dxa"/>
-          </w:tcPr>
-          <w:p>
-            <w:pPr>
-              <w:rPr>
-                <w:sz w:val="20"/>
-                <w:szCs w:val="20"/>
-              </w:rPr>
-            </w:pPr>
-            <w:r>
-              <w:rPr>
-                <w:sz w:val="20"/>
-                <w:szCs w:val="20"/>
-              </w:rPr>
-              <w:t>Die Datenbank ist mit allen Verfügbaren Räumen und deren möglichen Anzahl an Sitzplätzen gefüllt und kann abgerufen werden</w:t>
+          </w:p>
+        </w:tc>
+        <w:tc>
+          <w:tcPr>
+            <w:tcW w:w="2303" w:type="dxa"/>
+          </w:tcPr>
+          <w:p>
+            <w:pPr>
+              <w:rPr>
+                <w:sz w:val="20"/>
+                <w:szCs w:val="20"/>
+              </w:rPr>
+            </w:pPr>
+          </w:p>
+        </w:tc>
+        <w:tc>
+          <w:tcPr>
+            <w:tcW w:w="2303" w:type="dxa"/>
+          </w:tcPr>
+          <w:p>
+            <w:pPr>
+              <w:rPr>
+                <w:sz w:val="14"/>
+                <w:szCs w:val="20"/>
+              </w:rPr>
+            </w:pPr>
+            <w:r>
+              <w:rPr>
+                <w:sz w:val="20"/>
+                <w:szCs w:val="20"/>
+              </w:rPr>
+              <w:t>(Nice to have) Räume können favorisiert werden.</w:t>
+            </w:r>
+          </w:p>
+        </w:tc>
+        <w:tc>
+          <w:tcPr>
+            <w:tcW w:w="2303" w:type="dxa"/>
+          </w:tcPr>
+          <w:p>
+            <w:pPr>
+              <w:rPr>
+                <w:sz w:val="20"/>
+                <w:szCs w:val="20"/>
+              </w:rPr>
+            </w:pPr>
+            <w:r>
+              <w:rPr>
+                <w:sz w:val="20"/>
+                <w:szCs w:val="20"/>
+              </w:rPr>
+              <w:t>Der Benutzer kann bei der Raumbuchung den Raum favorisieren.</w:t>
             </w:r>
           </w:p>
         </w:tc>
@@ -1608,52 +1733,45 @@
                 <w:szCs w:val="20"/>
               </w:rPr>
             </w:pPr>
-            <w:r>
-              <w:rPr>
-                <w:sz w:val="20"/>
-                <w:szCs w:val="20"/>
-              </w:rPr>
-              <w:t xml:space="preserve">Verwaltung der Raumnutzer </w:t>
-            </w:r>
-          </w:p>
-        </w:tc>
-        <w:tc>
-          <w:tcPr>
-            <w:tcW w:w="2303" w:type="dxa"/>
-          </w:tcPr>
-          <w:p>
-            <w:pPr>
-              <w:rPr>
-                <w:sz w:val="20"/>
-                <w:szCs w:val="20"/>
-              </w:rPr>
-            </w:pPr>
-            <w:r>
-              <w:rPr>
-                <w:sz w:val="20"/>
-                <w:szCs w:val="20"/>
-              </w:rPr>
-              <w:t>Liste von Teilnehmern, welche von der Hochschule gestellt wird</w:t>
-            </w:r>
-          </w:p>
-        </w:tc>
-        <w:tc>
-          <w:tcPr>
-            <w:tcW w:w="2303" w:type="dxa"/>
-          </w:tcPr>
-          <w:p>
-            <w:pPr>
-              <w:rPr>
-                <w:sz w:val="20"/>
-                <w:szCs w:val="20"/>
-              </w:rPr>
-            </w:pPr>
-            <w:r>
-              <w:rPr>
-                <w:sz w:val="20"/>
-                <w:szCs w:val="20"/>
-              </w:rPr>
-              <w:t>Eintragung in die Datenbank (Teilnehmeranzahl, Korrekte Anwesenheitsliste)</w:t>
+          </w:p>
+        </w:tc>
+        <w:tc>
+          <w:tcPr>
+            <w:tcW w:w="2303" w:type="dxa"/>
+          </w:tcPr>
+          <w:p>
+            <w:pPr>
+              <w:rPr>
+                <w:sz w:val="20"/>
+                <w:szCs w:val="20"/>
+              </w:rPr>
+            </w:pPr>
+            <w:r>
+              <w:rPr>
+                <w:sz w:val="20"/>
+                <w:szCs w:val="20"/>
+              </w:rPr>
+              <w:t>Überprüfung in der Datenbank, ob ein Raum besetzt ist oder nicht</w:t>
+            </w:r>
+          </w:p>
+        </w:tc>
+        <w:tc>
+          <w:tcPr>
+            <w:tcW w:w="2303" w:type="dxa"/>
+          </w:tcPr>
+          <w:p>
+            <w:pPr>
+              <w:rPr>
+                <w:sz w:val="20"/>
+                <w:szCs w:val="20"/>
+              </w:rPr>
+            </w:pPr>
+            <w:r>
+              <w:rPr>
+                <w:sz w:val="20"/>
+                <w:szCs w:val="20"/>
+              </w:rPr>
+              <w:t>Freie Räume sind hellblau, belegte sind dunkelblau hinterlegt angezeigt</w:t>
             </w:r>
           </w:p>
         </w:tc>
@@ -1670,6 +1788,299 @@
                 <w:szCs w:val="20"/>
               </w:rPr>
             </w:pPr>
+          </w:p>
+        </w:tc>
+        <w:tc>
+          <w:tcPr>
+            <w:tcW w:w="2303" w:type="dxa"/>
+          </w:tcPr>
+          <w:p>
+            <w:pPr>
+              <w:rPr>
+                <w:sz w:val="20"/>
+                <w:szCs w:val="20"/>
+              </w:rPr>
+            </w:pPr>
+          </w:p>
+        </w:tc>
+        <w:tc>
+          <w:tcPr>
+            <w:tcW w:w="2303" w:type="dxa"/>
+          </w:tcPr>
+          <w:p>
+            <w:pPr>
+              <w:rPr>
+                <w:sz w:val="20"/>
+                <w:szCs w:val="20"/>
+              </w:rPr>
+            </w:pPr>
+            <w:r>
+              <w:rPr>
+                <w:sz w:val="20"/>
+                <w:szCs w:val="20"/>
+              </w:rPr>
+              <w:t>(Nice to have) Benachrichtigung bei zu weit in der Zukunft liegender Buchung.</w:t>
+            </w:r>
+          </w:p>
+        </w:tc>
+        <w:tc>
+          <w:tcPr>
+            <w:tcW w:w="2303" w:type="dxa"/>
+          </w:tcPr>
+          <w:p>
+            <w:pPr>
+              <w:rPr>
+                <w:sz w:val="20"/>
+                <w:szCs w:val="20"/>
+              </w:rPr>
+            </w:pPr>
+            <w:r>
+              <w:rPr>
+                <w:sz w:val="20"/>
+                <w:szCs w:val="20"/>
+              </w:rPr>
+              <w:t>Ist ein Raum für ein bestimmtes Datum noch nicht buchbar, dann kann sich der Benutzer eine E-Mail zusenden lassen, sobald der Buchungstermin freigeschaltet ist.</w:t>
+            </w:r>
+          </w:p>
+        </w:tc>
+      </w:tr>
+      <w:tr>
+        <w:tc>
+          <w:tcPr>
+            <w:tcW w:w="2303" w:type="dxa"/>
+          </w:tcPr>
+          <w:p>
+            <w:pPr>
+              <w:rPr>
+                <w:sz w:val="20"/>
+                <w:szCs w:val="20"/>
+              </w:rPr>
+            </w:pPr>
+          </w:p>
+        </w:tc>
+        <w:tc>
+          <w:tcPr>
+            <w:tcW w:w="2303" w:type="dxa"/>
+          </w:tcPr>
+          <w:p>
+            <w:pPr>
+              <w:rPr>
+                <w:sz w:val="20"/>
+                <w:szCs w:val="20"/>
+              </w:rPr>
+            </w:pPr>
+          </w:p>
+        </w:tc>
+        <w:tc>
+          <w:tcPr>
+            <w:tcW w:w="2303" w:type="dxa"/>
+          </w:tcPr>
+          <w:p>
+            <w:pPr>
+              <w:rPr>
+                <w:sz w:val="20"/>
+                <w:szCs w:val="20"/>
+              </w:rPr>
+            </w:pPr>
+            <w:r>
+              <w:rPr>
+                <w:sz w:val="20"/>
+                <w:szCs w:val="20"/>
+              </w:rPr>
+              <w:t xml:space="preserve">(Nice to have) Benachrichtigung per E-Mail bei belegtem Raum. </w:t>
+            </w:r>
+          </w:p>
+        </w:tc>
+        <w:tc>
+          <w:tcPr>
+            <w:tcW w:w="2303" w:type="dxa"/>
+          </w:tcPr>
+          <w:p>
+            <w:pPr>
+              <w:rPr>
+                <w:sz w:val="20"/>
+                <w:szCs w:val="20"/>
+              </w:rPr>
+            </w:pPr>
+            <w:r>
+              <w:rPr>
+                <w:sz w:val="20"/>
+                <w:szCs w:val="20"/>
+              </w:rPr>
+              <w:t>Wenn der Benutzer einen bestimmten Raum buchen wollte, aber der schon von einem anderen Benutzer gebucht ist, kann er sich per E-Mail benachrichtigen lassen, falls der gewollte Raum storniert bzw. frei geworden ist.</w:t>
+            </w:r>
+          </w:p>
+        </w:tc>
+      </w:tr>
+      <w:tr>
+        <w:tc>
+          <w:tcPr>
+            <w:tcW w:w="2303" w:type="dxa"/>
+          </w:tcPr>
+          <w:p>
+            <w:pPr>
+              <w:rPr>
+                <w:sz w:val="20"/>
+                <w:szCs w:val="20"/>
+              </w:rPr>
+            </w:pPr>
+            <w:r>
+              <w:rPr>
+                <w:sz w:val="20"/>
+                <w:szCs w:val="20"/>
+              </w:rPr>
+              <w:t>Datenbank</w:t>
+            </w:r>
+          </w:p>
+        </w:tc>
+        <w:tc>
+          <w:tcPr>
+            <w:tcW w:w="2303" w:type="dxa"/>
+          </w:tcPr>
+          <w:p>
+            <w:pPr>
+              <w:rPr>
+                <w:sz w:val="20"/>
+                <w:szCs w:val="20"/>
+              </w:rPr>
+            </w:pPr>
+            <w:r>
+              <w:rPr>
+                <w:sz w:val="20"/>
+                <w:szCs w:val="20"/>
+              </w:rPr>
+              <w:t>Verwaltung der verfügbaren Räume</w:t>
+            </w:r>
+          </w:p>
+        </w:tc>
+        <w:tc>
+          <w:tcPr>
+            <w:tcW w:w="2303" w:type="dxa"/>
+          </w:tcPr>
+          <w:p>
+            <w:pPr>
+              <w:rPr>
+                <w:sz w:val="20"/>
+                <w:szCs w:val="20"/>
+              </w:rPr>
+            </w:pPr>
+            <w:r>
+              <w:rPr>
+                <w:sz w:val="20"/>
+                <w:szCs w:val="20"/>
+              </w:rPr>
+              <w:t>Erstellung der Datenbank</w:t>
+            </w:r>
+          </w:p>
+        </w:tc>
+        <w:tc>
+          <w:tcPr>
+            <w:tcW w:w="2303" w:type="dxa"/>
+          </w:tcPr>
+          <w:p>
+            <w:pPr>
+              <w:rPr>
+                <w:sz w:val="20"/>
+                <w:szCs w:val="20"/>
+              </w:rPr>
+            </w:pPr>
+            <w:r>
+              <w:rPr>
+                <w:sz w:val="20"/>
+                <w:szCs w:val="20"/>
+              </w:rPr>
+              <w:t>Die Datenbank ist mit allen Verfügbaren Räumen und deren möglichen Anzahl an Sitzplätzen gefüllt und kann abgerufen werden</w:t>
+            </w:r>
+          </w:p>
+        </w:tc>
+      </w:tr>
+      <w:tr>
+        <w:tc>
+          <w:tcPr>
+            <w:tcW w:w="2303" w:type="dxa"/>
+          </w:tcPr>
+          <w:p>
+            <w:pPr>
+              <w:rPr>
+                <w:sz w:val="20"/>
+                <w:szCs w:val="20"/>
+              </w:rPr>
+            </w:pPr>
+          </w:p>
+        </w:tc>
+        <w:tc>
+          <w:tcPr>
+            <w:tcW w:w="2303" w:type="dxa"/>
+          </w:tcPr>
+          <w:p>
+            <w:pPr>
+              <w:rPr>
+                <w:sz w:val="20"/>
+                <w:szCs w:val="20"/>
+              </w:rPr>
+            </w:pPr>
+            <w:r>
+              <w:rPr>
+                <w:sz w:val="20"/>
+                <w:szCs w:val="20"/>
+              </w:rPr>
+              <w:t xml:space="preserve">Verwaltung der Raumnutzer </w:t>
+            </w:r>
+          </w:p>
+        </w:tc>
+        <w:tc>
+          <w:tcPr>
+            <w:tcW w:w="2303" w:type="dxa"/>
+          </w:tcPr>
+          <w:p>
+            <w:pPr>
+              <w:rPr>
+                <w:sz w:val="20"/>
+                <w:szCs w:val="20"/>
+              </w:rPr>
+            </w:pPr>
+            <w:r>
+              <w:rPr>
+                <w:sz w:val="20"/>
+                <w:szCs w:val="20"/>
+              </w:rPr>
+              <w:t>Liste von Teilnehmern, welche von der Hochschule gestellt wird</w:t>
+            </w:r>
+          </w:p>
+        </w:tc>
+        <w:tc>
+          <w:tcPr>
+            <w:tcW w:w="2303" w:type="dxa"/>
+          </w:tcPr>
+          <w:p>
+            <w:pPr>
+              <w:rPr>
+                <w:sz w:val="20"/>
+                <w:szCs w:val="20"/>
+              </w:rPr>
+            </w:pPr>
+            <w:r>
+              <w:rPr>
+                <w:sz w:val="20"/>
+                <w:szCs w:val="20"/>
+              </w:rPr>
+              <w:t>Eintragung in die Datenbank (Teilnehmeranzahl, Korrekte Anwesenheitsliste)</w:t>
+            </w:r>
+          </w:p>
+        </w:tc>
+      </w:tr>
+      <w:tr>
+        <w:tc>
+          <w:tcPr>
+            <w:tcW w:w="2303" w:type="dxa"/>
+          </w:tcPr>
+          <w:p>
+            <w:pPr>
+              <w:rPr>
+                <w:sz w:val="20"/>
+                <w:szCs w:val="20"/>
+              </w:rPr>
+            </w:pPr>
             <w:r>
               <w:rPr>
                 <w:sz w:val="20"/>
@@ -1735,7 +2146,15 @@
                 <w:sz w:val="20"/>
                 <w:szCs w:val="20"/>
               </w:rPr>
-              <w:t>Der Professor hat die höchste Priorität, danach folgt der Tutor und die niedrigste Priorität hat der Student</w:t>
+              <w:t xml:space="preserve">Der Professor hat die höchste Priorität, danach folgt der Tutor und die </w:t>
+            </w:r>
+            <w:r>
+              <w:rPr>
+                <w:sz w:val="20"/>
+                <w:szCs w:val="20"/>
+              </w:rPr>
+              <w:lastRenderedPageBreak/>
+              <w:t>niedrigste Priorität hat der Student</w:t>
             </w:r>
           </w:p>
         </w:tc>

</xml_diff>